<commit_message>
Adicionei o termo de homologação
</commit_message>
<xml_diff>
--- a/term de homologação.docx
+++ b/term de homologação.docx
@@ -158,11 +158,19 @@
           <w:sz w:val="24"/>
         </w:rPr>
       </w:pPr>
-      <w:r>
-        <w:rPr>
-          <w:sz w:val="24"/>
-        </w:rPr>
-        <w:t>Huanna Raquel do Nascimento</w:t>
+      <w:proofErr w:type="spellStart"/>
+      <w:r>
+        <w:rPr>
+          <w:sz w:val="24"/>
+        </w:rPr>
+        <w:t>Huanna</w:t>
+      </w:r>
+      <w:proofErr w:type="spellEnd"/>
+      <w:r>
+        <w:rPr>
+          <w:sz w:val="24"/>
+        </w:rPr>
+        <w:t xml:space="preserve"> Raquel do Nascimento</w:t>
       </w:r>
     </w:p>
     <w:p>
@@ -176,7 +184,35 @@
         <w:rPr>
           <w:sz w:val="24"/>
         </w:rPr>
-        <w:t>Karen Esbaile Malzoni Rodrigues</w:t>
+        <w:t xml:space="preserve">Karen </w:t>
+      </w:r>
+      <w:proofErr w:type="spellStart"/>
+      <w:r>
+        <w:rPr>
+          <w:sz w:val="24"/>
+        </w:rPr>
+        <w:t>Esbaile</w:t>
+      </w:r>
+      <w:proofErr w:type="spellEnd"/>
+      <w:r>
+        <w:rPr>
+          <w:sz w:val="24"/>
+        </w:rPr>
+        <w:t xml:space="preserve"> </w:t>
+      </w:r>
+      <w:proofErr w:type="spellStart"/>
+      <w:r>
+        <w:rPr>
+          <w:sz w:val="24"/>
+        </w:rPr>
+        <w:t>Malzoni</w:t>
+      </w:r>
+      <w:proofErr w:type="spellEnd"/>
+      <w:r>
+        <w:rPr>
+          <w:sz w:val="24"/>
+        </w:rPr>
+        <w:t xml:space="preserve"> Rodrigues</w:t>
       </w:r>
     </w:p>
     <w:p>
@@ -190,7 +226,21 @@
         <w:rPr>
           <w:sz w:val="24"/>
         </w:rPr>
-        <w:t>Leonardo Fioretti de Moura Teixeira</w:t>
+        <w:t xml:space="preserve">Leonardo </w:t>
+      </w:r>
+      <w:proofErr w:type="spellStart"/>
+      <w:r>
+        <w:rPr>
+          <w:sz w:val="24"/>
+        </w:rPr>
+        <w:t>Fioretti</w:t>
+      </w:r>
+      <w:proofErr w:type="spellEnd"/>
+      <w:r>
+        <w:rPr>
+          <w:sz w:val="24"/>
+        </w:rPr>
+        <w:t xml:space="preserve"> de Moura Teixeira</w:t>
       </w:r>
     </w:p>
     <w:p>
@@ -200,11 +250,19 @@
           <w:sz w:val="24"/>
         </w:rPr>
       </w:pPr>
-      <w:r>
-        <w:rPr>
-          <w:sz w:val="24"/>
-        </w:rPr>
-        <w:t>Leticia Oliveira Camargo Tavares</w:t>
+      <w:proofErr w:type="spellStart"/>
+      <w:r>
+        <w:rPr>
+          <w:sz w:val="24"/>
+        </w:rPr>
+        <w:t>Leticia</w:t>
+      </w:r>
+      <w:proofErr w:type="spellEnd"/>
+      <w:r>
+        <w:rPr>
+          <w:sz w:val="24"/>
+        </w:rPr>
+        <w:t xml:space="preserve"> Oliveira Camargo Tavares</w:t>
       </w:r>
     </w:p>
     <w:p>
@@ -218,8 +276,30 @@
         <w:rPr>
           <w:sz w:val="24"/>
         </w:rPr>
-        <w:t>Pedro Henrique Maldonado Truzzi</w:t>
-      </w:r>
+        <w:t xml:space="preserve">Pedro Henrique </w:t>
+      </w:r>
+      <w:proofErr w:type="spellStart"/>
+      <w:r>
+        <w:rPr>
+          <w:sz w:val="24"/>
+        </w:rPr>
+        <w:t>Maldonado</w:t>
+      </w:r>
+      <w:proofErr w:type="spellEnd"/>
+      <w:r>
+        <w:rPr>
+          <w:sz w:val="24"/>
+        </w:rPr>
+        <w:t xml:space="preserve"> </w:t>
+      </w:r>
+      <w:proofErr w:type="spellStart"/>
+      <w:r>
+        <w:rPr>
+          <w:sz w:val="24"/>
+        </w:rPr>
+        <w:t>Truzzi</w:t>
+      </w:r>
+      <w:proofErr w:type="spellEnd"/>
     </w:p>
     <w:p>
       <w:pPr>
@@ -258,8 +338,16 @@
         <w:rPr>
           <w:sz w:val="24"/>
         </w:rPr>
-        <w:t>Limeira, Abril de 2017</w:t>
-      </w:r>
+        <w:t xml:space="preserve">Limeira, Abril de </w:t>
+      </w:r>
+      <w:proofErr w:type="gramStart"/>
+      <w:r>
+        <w:rPr>
+          <w:sz w:val="24"/>
+        </w:rPr>
+        <w:t>2017</w:t>
+      </w:r>
+      <w:proofErr w:type="gramEnd"/>
     </w:p>
     <w:p>
       <w:pPr>
@@ -291,14 +379,9 @@
     </w:p>
     <w:p>
       <w:pPr>
-        <w:rPr>
-          <w:sz w:val="24"/>
-        </w:rPr>
-      </w:pPr>
-      <w:r>
-        <w:rPr>
-          <w:sz w:val="24"/>
-        </w:rPr>
+        <w:pStyle w:val="Ttulo2"/>
+      </w:pPr>
+      <w:r>
         <w:tab/>
         <w:t>Descrição do sistema:</w:t>
       </w:r>
@@ -315,7 +398,21 @@
           <w:sz w:val="24"/>
         </w:rPr>
         <w:tab/>
-        <w:t xml:space="preserve">O Aquário é um sistema que foi desenvolvido para ser implementado em terminais bancários de autoatendimento. Ele </w:t>
+        <w:t xml:space="preserve">O Aquário é um sistema que foi desenvolvido para ser </w:t>
+      </w:r>
+      <w:proofErr w:type="gramStart"/>
+      <w:r>
+        <w:rPr>
+          <w:sz w:val="24"/>
+        </w:rPr>
+        <w:t>implementado</w:t>
+      </w:r>
+      <w:proofErr w:type="gramEnd"/>
+      <w:r>
+        <w:rPr>
+          <w:sz w:val="24"/>
+        </w:rPr>
+        <w:t xml:space="preserve"> em terminais bancários de autoatendimento. Ele </w:t>
       </w:r>
       <w:r>
         <w:rPr>
@@ -345,13 +442,27 @@
         <w:rPr>
           <w:sz w:val="24"/>
         </w:rPr>
-        <w:t>, uma vez devidamente logado</w:t>
-      </w:r>
-      <w:r>
-        <w:rPr>
-          <w:sz w:val="24"/>
-        </w:rPr>
-        <w:t>s, realizem</w:t>
+        <w:t xml:space="preserve">, uma vez devidamente </w:t>
+      </w:r>
+      <w:proofErr w:type="spellStart"/>
+      <w:r>
+        <w:rPr>
+          <w:sz w:val="24"/>
+        </w:rPr>
+        <w:t>logado</w:t>
+      </w:r>
+      <w:r>
+        <w:rPr>
+          <w:sz w:val="24"/>
+        </w:rPr>
+        <w:t>s</w:t>
+      </w:r>
+      <w:proofErr w:type="spellEnd"/>
+      <w:r>
+        <w:rPr>
+          <w:sz w:val="24"/>
+        </w:rPr>
+        <w:t>, realizem</w:t>
       </w:r>
       <w:r>
         <w:rPr>
@@ -378,28 +489,36 @@
           <w:sz w:val="24"/>
         </w:rPr>
         <w:tab/>
-        <w:t>Ele conta ainda com um sistema de segurança que bloqueia o login do usuário após três tentativas fracassadas de inserção de senha.</w:t>
-      </w:r>
-    </w:p>
-    <w:p>
-      <w:pPr>
-        <w:jc w:val="both"/>
-        <w:rPr>
-          <w:sz w:val="24"/>
-        </w:rPr>
-      </w:pPr>
-    </w:p>
-    <w:p>
-      <w:pPr>
-        <w:jc w:val="both"/>
-        <w:rPr>
-          <w:sz w:val="24"/>
-        </w:rPr>
-      </w:pPr>
-      <w:r>
-        <w:rPr>
-          <w:sz w:val="24"/>
-        </w:rPr>
+        <w:t xml:space="preserve">Ele conta ainda com um sistema de segurança que bloqueia o </w:t>
+      </w:r>
+      <w:proofErr w:type="spellStart"/>
+      <w:r>
+        <w:rPr>
+          <w:sz w:val="24"/>
+        </w:rPr>
+        <w:t>login</w:t>
+      </w:r>
+      <w:proofErr w:type="spellEnd"/>
+      <w:r>
+        <w:rPr>
+          <w:sz w:val="24"/>
+        </w:rPr>
+        <w:t xml:space="preserve"> do usuário após três tentativas fracassadas de inserção de senha.</w:t>
+      </w:r>
+    </w:p>
+    <w:p>
+      <w:pPr>
+        <w:jc w:val="both"/>
+        <w:rPr>
+          <w:sz w:val="24"/>
+        </w:rPr>
+      </w:pPr>
+    </w:p>
+    <w:p>
+      <w:pPr>
+        <w:pStyle w:val="Ttulo2"/>
+      </w:pPr>
+      <w:r>
         <w:tab/>
         <w:t>Descrição de ajustes ou alterações:</w:t>
       </w:r>
@@ -411,38 +530,92 @@
           <w:sz w:val="24"/>
         </w:rPr>
       </w:pPr>
-    </w:p>
-    <w:p>
-      <w:pPr>
-        <w:jc w:val="both"/>
-        <w:rPr>
-          <w:sz w:val="24"/>
-        </w:rPr>
-      </w:pPr>
-    </w:p>
-    <w:p>
-      <w:pPr>
-        <w:jc w:val="both"/>
-        <w:rPr>
-          <w:sz w:val="24"/>
-        </w:rPr>
-      </w:pPr>
-    </w:p>
-    <w:p>
-      <w:pPr>
-        <w:jc w:val="both"/>
-        <w:rPr>
-          <w:sz w:val="24"/>
-        </w:rPr>
-      </w:pPr>
-    </w:p>
-    <w:p>
-      <w:pPr>
-        <w:jc w:val="both"/>
-        <w:rPr>
-          <w:sz w:val="24"/>
-        </w:rPr>
-      </w:pPr>
+      <w:r>
+        <w:rPr>
+          <w:sz w:val="24"/>
+        </w:rPr>
+        <w:tab/>
+      </w:r>
+      <w:r>
+        <w:rPr>
+          <w:sz w:val="24"/>
+        </w:rPr>
+        <w:t xml:space="preserve">Foram realizados ajustes no sistema a partir das falhas observadas pelos usuários durante os testes de aceite.  As falhas observadas pelos usuários correspondiam a </w:t>
+      </w:r>
+      <w:proofErr w:type="gramStart"/>
+      <w:r>
+        <w:rPr>
+          <w:sz w:val="24"/>
+        </w:rPr>
+        <w:t>tratamentos de erros não realizado em caso de inserção de dados incoerentes</w:t>
+      </w:r>
+      <w:r>
+        <w:rPr>
+          <w:sz w:val="24"/>
+        </w:rPr>
+        <w:t xml:space="preserve"> durante a execução do sistema</w:t>
+      </w:r>
+      <w:proofErr w:type="gramEnd"/>
+      <w:r>
+        <w:rPr>
+          <w:sz w:val="24"/>
+        </w:rPr>
+        <w:t xml:space="preserve">. </w:t>
+      </w:r>
+    </w:p>
+    <w:p>
+      <w:pPr>
+        <w:jc w:val="both"/>
+        <w:rPr>
+          <w:sz w:val="24"/>
+        </w:rPr>
+      </w:pPr>
+      <w:r>
+        <w:rPr>
+          <w:sz w:val="24"/>
+        </w:rPr>
+        <w:t xml:space="preserve">    As alterações </w:t>
+      </w:r>
+      <w:r>
+        <w:rPr>
+          <w:sz w:val="24"/>
+        </w:rPr>
+        <w:t xml:space="preserve">no sistema foram feitas a partir de novos requisitos que ocorreram durante o processo de desenvolvimento, como informações sobre saldo durante operações de </w:t>
+      </w:r>
+      <w:proofErr w:type="gramStart"/>
+      <w:r>
+        <w:rPr>
+          <w:sz w:val="24"/>
+        </w:rPr>
+        <w:t>saque ,</w:t>
+      </w:r>
+      <w:proofErr w:type="gramEnd"/>
+      <w:r>
+        <w:rPr>
+          <w:sz w:val="24"/>
+        </w:rPr>
+        <w:t xml:space="preserve"> e </w:t>
+      </w:r>
+      <w:proofErr w:type="spellStart"/>
+      <w:r>
+        <w:rPr>
+          <w:sz w:val="24"/>
+        </w:rPr>
+        <w:t>prints</w:t>
+      </w:r>
+      <w:proofErr w:type="spellEnd"/>
+      <w:r>
+        <w:rPr>
+          <w:sz w:val="24"/>
+        </w:rPr>
+        <w:t xml:space="preserve"> de “avisos” quando alguma operação for mau sucedida</w:t>
+      </w:r>
+      <w:r>
+        <w:rPr>
+          <w:sz w:val="24"/>
+        </w:rPr>
+        <w:t>.</w:t>
+      </w:r>
     </w:p>
     <w:p>
       <w:pPr>
@@ -559,7 +732,23 @@
           <w:i/>
           <w:sz w:val="24"/>
         </w:rPr>
-        <w:t>“Atesto que o sistema foi avaliado e aprovado por estar em conformidade com a especificação.”</w:t>
+        <w:t xml:space="preserve">“Atesto que o sistema foi </w:t>
+      </w:r>
+      <w:proofErr w:type="gramStart"/>
+      <w:r>
+        <w:rPr>
+          <w:i/>
+          <w:sz w:val="24"/>
+        </w:rPr>
+        <w:t>avaliado e aprovado</w:t>
+      </w:r>
+      <w:proofErr w:type="gramEnd"/>
+      <w:r>
+        <w:rPr>
+          <w:i/>
+          <w:sz w:val="24"/>
+        </w:rPr>
+        <w:t xml:space="preserve"> por estar em conformidade com a especificação.”</w:t>
       </w:r>
     </w:p>
     <w:p>
@@ -623,8 +812,16 @@
         <w:rPr>
           <w:sz w:val="24"/>
         </w:rPr>
-        <w:t>Gabriel Paulo Turato</w:t>
-      </w:r>
+        <w:t xml:space="preserve">Gabriel Paulo </w:t>
+      </w:r>
+      <w:proofErr w:type="spellStart"/>
+      <w:r>
+        <w:rPr>
+          <w:sz w:val="24"/>
+        </w:rPr>
+        <w:t>Turato</w:t>
+      </w:r>
+      <w:proofErr w:type="spellEnd"/>
     </w:p>
     <w:p>
       <w:pPr>
@@ -647,12 +844,28 @@
           <w:sz w:val="24"/>
         </w:rPr>
       </w:pPr>
-      <w:r>
-        <w:rPr>
-          <w:sz w:val="24"/>
-        </w:rPr>
-        <w:t>Kaique S. Chiovetto</w:t>
-      </w:r>
+      <w:proofErr w:type="spellStart"/>
+      <w:r>
+        <w:rPr>
+          <w:sz w:val="24"/>
+        </w:rPr>
+        <w:t>Kaique</w:t>
+      </w:r>
+      <w:proofErr w:type="spellEnd"/>
+      <w:r>
+        <w:rPr>
+          <w:sz w:val="24"/>
+        </w:rPr>
+        <w:t xml:space="preserve"> S. </w:t>
+      </w:r>
+      <w:proofErr w:type="spellStart"/>
+      <w:r>
+        <w:rPr>
+          <w:sz w:val="24"/>
+        </w:rPr>
+        <w:t>Chiovetto</w:t>
+      </w:r>
+      <w:proofErr w:type="spellEnd"/>
     </w:p>
     <w:p>
       <w:pPr>
@@ -675,11 +888,19 @@
           <w:sz w:val="24"/>
         </w:rPr>
       </w:pPr>
-      <w:r>
-        <w:rPr>
-          <w:sz w:val="24"/>
-        </w:rPr>
-        <w:t>Lucca Di B. do Amaral</w:t>
+      <w:proofErr w:type="spellStart"/>
+      <w:r>
+        <w:rPr>
+          <w:sz w:val="24"/>
+        </w:rPr>
+        <w:t>Lucca</w:t>
+      </w:r>
+      <w:proofErr w:type="spellEnd"/>
+      <w:r>
+        <w:rPr>
+          <w:sz w:val="24"/>
+        </w:rPr>
+        <w:t xml:space="preserve"> Di B. do Amaral</w:t>
       </w:r>
     </w:p>
     <w:sectPr>
@@ -750,6 +971,9 @@
       <w:pStyle w:val="Cabealho"/>
     </w:pPr>
     <w:r>
+      <w:rPr>
+        <w:noProof/>
+      </w:rPr>
       <w:drawing>
         <wp:anchor distT="0" distB="0" distL="114300" distR="114300" simplePos="0" relativeHeight="251661312" behindDoc="0" locked="0" layoutInCell="1" allowOverlap="1">
           <wp:simplePos x="0" y="0"/>
@@ -819,6 +1043,9 @@
       </w:drawing>
     </w:r>
     <w:r>
+      <w:rPr>
+        <w:noProof/>
+      </w:rPr>
       <w:drawing>
         <wp:anchor distT="0" distB="0" distL="114300" distR="114300" simplePos="0" relativeHeight="251659264" behindDoc="0" locked="0" layoutInCell="1" allowOverlap="1">
           <wp:simplePos x="0" y="0"/>
@@ -1055,6 +1282,30 @@
       <w:lang w:eastAsia="pt-BR"/>
     </w:rPr>
   </w:style>
+  <w:style w:type="paragraph" w:styleId="Ttulo2">
+    <w:name w:val="heading 2"/>
+    <w:basedOn w:val="Normal"/>
+    <w:next w:val="Normal"/>
+    <w:link w:val="Ttulo2Char"/>
+    <w:uiPriority w:val="9"/>
+    <w:unhideWhenUsed/>
+    <w:qFormat/>
+    <w:rsid w:val="00361E2F"/>
+    <w:pPr>
+      <w:keepNext/>
+      <w:keepLines/>
+      <w:spacing w:before="200" w:after="0"/>
+      <w:outlineLvl w:val="1"/>
+    </w:pPr>
+    <w:rPr>
+      <w:rFonts w:asciiTheme="majorHAnsi" w:eastAsiaTheme="majorEastAsia" w:hAnsiTheme="majorHAnsi" w:cstheme="majorBidi"/>
+      <w:b/>
+      <w:bCs/>
+      <w:color w:val="4F81BD" w:themeColor="accent1"/>
+      <w:sz w:val="26"/>
+      <w:szCs w:val="26"/>
+    </w:rPr>
+  </w:style>
   <w:style w:type="character" w:default="1" w:styleId="Fontepargpadro">
     <w:name w:val="Default Paragraph Font"/>
     <w:uiPriority w:val="1"/>
@@ -1165,6 +1416,22 @@
       <w:rFonts w:ascii="Tahoma" w:eastAsiaTheme="minorEastAsia" w:hAnsi="Tahoma" w:cs="Tahoma"/>
       <w:sz w:val="16"/>
       <w:szCs w:val="16"/>
+      <w:lang w:eastAsia="pt-BR"/>
+    </w:rPr>
+  </w:style>
+  <w:style w:type="character" w:customStyle="1" w:styleId="Ttulo2Char">
+    <w:name w:val="Título 2 Char"/>
+    <w:basedOn w:val="Fontepargpadro"/>
+    <w:link w:val="Ttulo2"/>
+    <w:uiPriority w:val="9"/>
+    <w:rsid w:val="00361E2F"/>
+    <w:rPr>
+      <w:rFonts w:asciiTheme="majorHAnsi" w:eastAsiaTheme="majorEastAsia" w:hAnsiTheme="majorHAnsi" w:cstheme="majorBidi"/>
+      <w:b/>
+      <w:bCs/>
+      <w:color w:val="4F81BD" w:themeColor="accent1"/>
+      <w:sz w:val="26"/>
+      <w:szCs w:val="26"/>
       <w:lang w:eastAsia="pt-BR"/>
     </w:rPr>
   </w:style>

</xml_diff>